<commit_message>
fixed error regarding target poses
realized another error when defining the target poses, had to go back and fix it.
</commit_message>
<xml_diff>
--- a/Project 1/Project1_Report.docx
+++ b/Project 1/Project1_Report.docx
@@ -4484,7 +4484,7 @@
                   <w:rPr>
                     <w:rFonts w:ascii="Cambria Math" w:hAnsi="Cambria Math"/>
                   </w:rPr>
-                  <m:t>O</m:t>
+                  <m:t>θ</m:t>
                 </m:r>
               </m:e>
               <m:sub>
@@ -4564,60 +4564,12 @@
             </m:ctrlPr>
           </m:dPr>
           <m:e>
-            <m:m>
-              <m:mPr>
-                <m:mcs>
-                  <m:mc>
-                    <m:mcPr>
-                      <m:count m:val="2"/>
-                      <m:mcJc m:val="center"/>
-                    </m:mcPr>
-                  </m:mc>
-                </m:mcs>
-                <m:ctrlPr>
-                  <w:rPr>
-                    <w:rFonts w:ascii="Cambria Math" w:eastAsiaTheme="minorEastAsia" w:hAnsi="Cambria Math"/>
-                    <w:i/>
-                  </w:rPr>
-                </m:ctrlPr>
-              </m:mPr>
-              <m:mr>
-                <m:e>
-                  <m:r>
-                    <w:rPr>
-                      <w:rFonts w:ascii="Cambria Math" w:eastAsiaTheme="minorEastAsia" w:hAnsi="Cambria Math"/>
-                    </w:rPr>
-                    <m:t>-1</m:t>
-                  </m:r>
-                </m:e>
-                <m:e>
-                  <m:r>
-                    <w:rPr>
-                      <w:rFonts w:ascii="Cambria Math" w:eastAsiaTheme="minorEastAsia" w:hAnsi="Cambria Math"/>
-                    </w:rPr>
-                    <m:t>0</m:t>
-                  </m:r>
-                </m:e>
-              </m:mr>
-              <m:mr>
-                <m:e>
-                  <m:r>
-                    <w:rPr>
-                      <w:rFonts w:ascii="Cambria Math" w:eastAsiaTheme="minorEastAsia" w:hAnsi="Cambria Math"/>
-                    </w:rPr>
-                    <m:t>0</m:t>
-                  </m:r>
-                </m:e>
-                <m:e>
-                  <m:r>
-                    <w:rPr>
-                      <w:rFonts w:ascii="Cambria Math" w:eastAsiaTheme="minorEastAsia" w:hAnsi="Cambria Math"/>
-                    </w:rPr>
-                    <m:t>-1</m:t>
-                  </m:r>
-                </m:e>
-              </m:mr>
-            </m:m>
+            <m:r>
+              <w:rPr>
+                <w:rFonts w:ascii="Cambria Math" w:eastAsiaTheme="minorEastAsia" w:hAnsi="Cambria Math"/>
+              </w:rPr>
+              <m:t>π</m:t>
+            </m:r>
           </m:e>
           <m:e>
             <m:m>
@@ -4695,7 +4647,7 @@
                   <w:rPr>
                     <w:rFonts w:ascii="Cambria Math" w:hAnsi="Cambria Math"/>
                   </w:rPr>
-                  <m:t>O</m:t>
+                  <m:t>θ</m:t>
                 </m:r>
               </m:e>
               <m:sub>
@@ -4775,60 +4727,32 @@
             </m:ctrlPr>
           </m:dPr>
           <m:e>
-            <m:m>
-              <m:mPr>
-                <m:mcs>
-                  <m:mc>
-                    <m:mcPr>
-                      <m:count m:val="2"/>
-                      <m:mcJc m:val="center"/>
-                    </m:mcPr>
-                  </m:mc>
-                </m:mcs>
+            <m:f>
+              <m:fPr>
                 <m:ctrlPr>
                   <w:rPr>
                     <w:rFonts w:ascii="Cambria Math" w:eastAsiaTheme="minorEastAsia" w:hAnsi="Cambria Math"/>
                     <w:i/>
                   </w:rPr>
                 </m:ctrlPr>
-              </m:mPr>
-              <m:mr>
-                <m:e>
-                  <m:r>
-                    <w:rPr>
-                      <w:rFonts w:ascii="Cambria Math" w:eastAsiaTheme="minorEastAsia" w:hAnsi="Cambria Math"/>
-                    </w:rPr>
-                    <m:t>0</m:t>
-                  </m:r>
-                </m:e>
-                <m:e>
-                  <m:r>
-                    <w:rPr>
-                      <w:rFonts w:ascii="Cambria Math" w:eastAsiaTheme="minorEastAsia" w:hAnsi="Cambria Math"/>
-                    </w:rPr>
-                    <m:t>1</m:t>
-                  </m:r>
-                </m:e>
-              </m:mr>
-              <m:mr>
-                <m:e>
-                  <m:r>
-                    <w:rPr>
-                      <w:rFonts w:ascii="Cambria Math" w:eastAsiaTheme="minorEastAsia" w:hAnsi="Cambria Math"/>
-                    </w:rPr>
-                    <m:t>-1</m:t>
-                  </m:r>
-                </m:e>
-                <m:e>
-                  <m:r>
-                    <w:rPr>
-                      <w:rFonts w:ascii="Cambria Math" w:eastAsiaTheme="minorEastAsia" w:hAnsi="Cambria Math"/>
-                    </w:rPr>
-                    <m:t>0</m:t>
-                  </m:r>
-                </m:e>
-              </m:mr>
-            </m:m>
+              </m:fPr>
+              <m:num>
+                <m:r>
+                  <w:rPr>
+                    <w:rFonts w:ascii="Cambria Math" w:eastAsiaTheme="minorEastAsia" w:hAnsi="Cambria Math"/>
+                  </w:rPr>
+                  <m:t>3π</m:t>
+                </m:r>
+              </m:num>
+              <m:den>
+                <m:r>
+                  <w:rPr>
+                    <w:rFonts w:ascii="Cambria Math" w:eastAsiaTheme="minorEastAsia" w:hAnsi="Cambria Math"/>
+                  </w:rPr>
+                  <m:t>2</m:t>
+                </m:r>
+              </m:den>
+            </m:f>
           </m:e>
           <m:e>
             <m:m>
@@ -5094,7 +5018,7 @@
                   <w:rPr>
                     <w:rFonts w:ascii="Cambria Math" w:hAnsi="Cambria Math"/>
                   </w:rPr>
-                  <m:t>O</m:t>
+                  <m:t>θ</m:t>
                 </m:r>
               </m:e>
               <m:sub>
@@ -5188,7 +5112,7 @@
                   <w:rPr>
                     <w:rFonts w:ascii="Cambria Math" w:hAnsi="Cambria Math"/>
                   </w:rPr>
-                  <m:t>O</m:t>
+                  <m:t>θ</m:t>
                 </m:r>
               </m:e>
               <m:sub>
@@ -8023,7 +7947,7 @@
                   <w:rPr>
                     <w:rFonts w:ascii="Cambria Math" w:hAnsi="Cambria Math"/>
                   </w:rPr>
-                  <m:t>O</m:t>
+                  <m:t>θ</m:t>
                 </m:r>
               </m:e>
               <m:sub>
@@ -8117,7 +8041,7 @@
                   <w:rPr>
                     <w:rFonts w:ascii="Cambria Math" w:hAnsi="Cambria Math"/>
                   </w:rPr>
-                  <m:t>O</m:t>
+                  <m:t>θ</m:t>
                 </m:r>
               </m:e>
               <m:sub>

</xml_diff>